<commit_message>
v3.3 versiune a fisierelor
</commit_message>
<xml_diff>
--- a/specificatii_sarcini.docx
+++ b/specificatii_sarcini.docx
@@ -81,13 +81,7 @@
         <w:t>specializaation_RES_COLUMNs</w:t>
       </w:r>
       <w:r>
-        <w:t xml:space="preserve"> (</w:t>
-      </w:r>
-      <w:r>
-        <w:t>apare dupa formularul RES</w:t>
-      </w:r>
-      <w:r>
-        <w:t>)</w:t>
+        <w:t xml:space="preserve"> (apare dupa formularul RES)</w:t>
       </w:r>
     </w:p>
     <w:p/>
@@ -191,10 +185,7 @@
     </w:p>
     <w:p>
       <w:r>
-        <w:t>2.</w:t>
-      </w:r>
-      <w:r>
-        <w:t xml:space="preserve"> Resurse favorite</w:t>
+        <w:t>2. Resurse favorite</w:t>
       </w:r>
     </w:p>
     <w:p>
@@ -344,7 +335,25 @@
         </w:numPr>
       </w:pPr>
       <w:r>
-        <w:t>popularitate(:new.id_res)+=1</w:t>
+        <w:t>Update P</w:t>
+      </w:r>
+      <w:r>
+        <w:t>opularitate</w:t>
+      </w:r>
+      <w:r>
+        <w:t xml:space="preserve"> </w:t>
+      </w:r>
+      <w:r>
+        <w:t>+=1</w:t>
+      </w:r>
+      <w:r>
+        <w:t xml:space="preserve"> where</w:t>
+      </w:r>
+      <w:r>
+        <w:t>(:new.id_res)</w:t>
+      </w:r>
+      <w:r>
+        <w:t xml:space="preserve"> </w:t>
       </w:r>
     </w:p>
     <w:p>
@@ -356,8 +365,28 @@
         </w:numPr>
       </w:pPr>
       <w:r>
-        <w:t>popularitate(:old.id_res)-=1</w:t>
-      </w:r>
+        <w:t>Update</w:t>
+      </w:r>
+      <w:r>
+        <w:t xml:space="preserve"> </w:t>
+      </w:r>
+      <w:r>
+        <w:t>popularitate</w:t>
+      </w:r>
+      <w:r>
+        <w:t xml:space="preserve"> where </w:t>
+      </w:r>
+      <w:r>
+        <w:t>+=1</w:t>
+      </w:r>
+      <w:r>
+        <w:t xml:space="preserve"> </w:t>
+      </w:r>
+      <w:r>
+        <w:t>(:old.id_res)-=1</w:t>
+      </w:r>
+      <w:bookmarkStart w:id="0" w:name="_GoBack"/>
+      <w:bookmarkEnd w:id="0"/>
     </w:p>
     <w:p>
       <w:r>
@@ -649,9 +678,546 @@
     </w:p>
     <w:p>
       <w:r>
-        <w:t>Add_res(…</w:t>
-      </w:r>
-      <w:r>
+        <w:t>Add_res(…)</w:t>
+      </w:r>
+    </w:p>
+    <w:p>
+      <w:pPr>
+        <w:pStyle w:val="Heading2"/>
+      </w:pPr>
+      <w:r>
+        <w:t>ADAUGARE Resursa METDOA 2</w:t>
+      </w:r>
+      <w:r>
+        <w:t xml:space="preserve"> sql command</w:t>
+      </w:r>
+    </w:p>
+    <w:p>
+      <w:pPr>
+        <w:rPr>
+          <w:rFonts w:ascii="Consolas" w:hAnsi="Consolas"/>
+          <w:b/>
+          <w:color w:val="FFFFFF" w:themeColor="background1"/>
+          <w:sz w:val="24"/>
+          <w:szCs w:val="24"/>
+          <w:highlight w:val="black"/>
+        </w:rPr>
+      </w:pPr>
+      <w:r>
+        <w:rPr>
+          <w:rFonts w:ascii="Consolas" w:hAnsi="Consolas"/>
+          <w:b/>
+          <w:color w:val="FFFFFF" w:themeColor="background1"/>
+          <w:sz w:val="24"/>
+          <w:szCs w:val="24"/>
+          <w:highlight w:val="black"/>
+        </w:rPr>
+        <w:t>INSERT INTO resurse</w:t>
+      </w:r>
+      <w:r>
+        <w:rPr>
+          <w:rFonts w:ascii="Consolas" w:hAnsi="Consolas"/>
+          <w:b/>
+          <w:color w:val="FFFFFF" w:themeColor="background1"/>
+          <w:sz w:val="24"/>
+          <w:szCs w:val="24"/>
+          <w:highlight w:val="black"/>
+        </w:rPr>
+        <w:t>_oop</w:t>
+      </w:r>
+      <w:r>
+        <w:rPr>
+          <w:rFonts w:ascii="Consolas" w:hAnsi="Consolas"/>
+          <w:b/>
+          <w:color w:val="FFFFFF" w:themeColor="background1"/>
+          <w:sz w:val="24"/>
+          <w:szCs w:val="24"/>
+          <w:highlight w:val="black"/>
+        </w:rPr>
+        <w:t xml:space="preserve"> </w:t>
+      </w:r>
+      <w:r>
+        <w:rPr>
+          <w:rFonts w:ascii="Consolas" w:hAnsi="Consolas"/>
+          <w:b/>
+          <w:color w:val="FFFFFF" w:themeColor="background1"/>
+          <w:sz w:val="24"/>
+          <w:szCs w:val="24"/>
+          <w:highlight w:val="black"/>
+        </w:rPr>
+        <w:t>r</w:t>
+      </w:r>
+      <w:r>
+        <w:rPr>
+          <w:rFonts w:ascii="Consolas" w:hAnsi="Consolas"/>
+          <w:b/>
+          <w:color w:val="FFFFFF" w:themeColor="background1"/>
+          <w:sz w:val="24"/>
+          <w:szCs w:val="24"/>
+          <w:highlight w:val="black"/>
+        </w:rPr>
+        <w:t xml:space="preserve">(id_res, </w:t>
+      </w:r>
+      <w:r>
+        <w:rPr>
+          <w:rFonts w:ascii="Consolas" w:hAnsi="Consolas"/>
+          <w:b/>
+          <w:color w:val="FFFFFF" w:themeColor="background1"/>
+          <w:sz w:val="24"/>
+          <w:szCs w:val="24"/>
+          <w:highlight w:val="black"/>
+        </w:rPr>
+        <w:t>r.obiect</w:t>
+      </w:r>
+      <w:r>
+        <w:rPr>
+          <w:rFonts w:ascii="Consolas" w:hAnsi="Consolas"/>
+          <w:b/>
+          <w:color w:val="FFFFFF" w:themeColor="background1"/>
+          <w:sz w:val="24"/>
+          <w:szCs w:val="24"/>
+          <w:highlight w:val="black"/>
+        </w:rPr>
+        <w:t>,</w:t>
+      </w:r>
+      <w:r>
+        <w:rPr>
+          <w:rFonts w:ascii="Consolas" w:hAnsi="Consolas"/>
+          <w:b/>
+          <w:color w:val="FFFFFF" w:themeColor="background1"/>
+          <w:sz w:val="24"/>
+          <w:szCs w:val="24"/>
+          <w:highlight w:val="black"/>
+        </w:rPr>
+        <w:t xml:space="preserve"> </w:t>
+      </w:r>
+      <w:r>
+        <w:rPr>
+          <w:rFonts w:ascii="Consolas" w:hAnsi="Consolas"/>
+          <w:b/>
+          <w:color w:val="FFFFFF" w:themeColor="background1"/>
+          <w:sz w:val="24"/>
+          <w:szCs w:val="24"/>
+          <w:highlight w:val="black"/>
+        </w:rPr>
+        <w:t>id_user</w:t>
+      </w:r>
+      <w:r>
+        <w:rPr>
+          <w:rFonts w:ascii="Consolas" w:hAnsi="Consolas"/>
+          <w:b/>
+          <w:color w:val="FFFFFF" w:themeColor="background1"/>
+          <w:sz w:val="24"/>
+          <w:szCs w:val="24"/>
+          <w:highlight w:val="black"/>
+        </w:rPr>
+        <w:t xml:space="preserve">) </w:t>
+      </w:r>
+      <w:r>
+        <w:rPr>
+          <w:rFonts w:ascii="Consolas" w:hAnsi="Consolas"/>
+          <w:b/>
+          <w:color w:val="FFFFFF" w:themeColor="background1"/>
+          <w:sz w:val="24"/>
+          <w:szCs w:val="24"/>
+          <w:highlight w:val="black"/>
+        </w:rPr>
+        <w:t xml:space="preserve">VALUES </w:t>
+      </w:r>
+      <w:r>
+        <w:rPr>
+          <w:rFonts w:ascii="Consolas" w:hAnsi="Consolas"/>
+          <w:b/>
+          <w:color w:val="FFFFFF" w:themeColor="background1"/>
+          <w:sz w:val="24"/>
+          <w:szCs w:val="24"/>
+          <w:highlight w:val="black"/>
+        </w:rPr>
+        <w:t>(</w:t>
+      </w:r>
+      <w:r>
+        <w:rPr>
+          <w:rFonts w:ascii="Consolas" w:hAnsi="Consolas"/>
+          <w:b/>
+          <w:color w:val="FFFFFF" w:themeColor="background1"/>
+          <w:sz w:val="24"/>
+          <w:szCs w:val="24"/>
+          <w:highlight w:val="black"/>
+        </w:rPr>
+        <w:t xml:space="preserve"> </w:t>
+      </w:r>
+      <w:r>
+        <w:rPr>
+          <w:rFonts w:ascii="Consolas" w:hAnsi="Consolas"/>
+          <w:b/>
+          <w:color w:val="FFFFFF" w:themeColor="background1"/>
+          <w:sz w:val="24"/>
+          <w:szCs w:val="24"/>
+          <w:highlight w:val="black"/>
+        </w:rPr>
+        <w:t>seq_resurse.nextval</w:t>
+      </w:r>
+      <w:r>
+        <w:rPr>
+          <w:rFonts w:ascii="Consolas" w:hAnsi="Consolas"/>
+          <w:b/>
+          <w:color w:val="FFFFFF" w:themeColor="background1"/>
+          <w:sz w:val="24"/>
+          <w:szCs w:val="24"/>
+          <w:highlight w:val="black"/>
+        </w:rPr>
+        <w:t xml:space="preserve">, </w:t>
+      </w:r>
+    </w:p>
+    <w:p>
+      <w:pPr>
+        <w:rPr>
+          <w:rFonts w:ascii="Consolas" w:hAnsi="Consolas"/>
+          <w:b/>
+          <w:color w:val="FFFFFF" w:themeColor="background1"/>
+          <w:sz w:val="24"/>
+          <w:szCs w:val="24"/>
+          <w:highlight w:val="black"/>
+          <w:lang w:val="en-US"/>
+        </w:rPr>
+      </w:pPr>
+      <w:r>
+        <w:rPr>
+          <w:rFonts w:ascii="Consolas" w:hAnsi="Consolas"/>
+          <w:b/>
+          <w:color w:val="FFFFFF" w:themeColor="background1"/>
+          <w:sz w:val="24"/>
+          <w:szCs w:val="24"/>
+          <w:highlight w:val="black"/>
+        </w:rPr>
+        <w:t xml:space="preserve">pizzerie( … , </w:t>
+      </w:r>
+      <w:r>
+        <w:rPr>
+          <w:rFonts w:ascii="Consolas" w:hAnsi="Consolas"/>
+          <w:b/>
+          <w:color w:val="FFFFFF" w:themeColor="background1"/>
+          <w:sz w:val="24"/>
+          <w:szCs w:val="24"/>
+          <w:highlight w:val="black"/>
+          <w:lang w:val="en-US"/>
+        </w:rPr>
+        <w:t>‘0750000’ , ‘pizzahot.ro’</w:t>
+      </w:r>
+      <w:r>
+        <w:rPr>
+          <w:rFonts w:ascii="Consolas" w:hAnsi="Consolas"/>
+          <w:b/>
+          <w:color w:val="FFFFFF" w:themeColor="background1"/>
+          <w:sz w:val="24"/>
+          <w:szCs w:val="24"/>
+          <w:highlight w:val="black"/>
+          <w:lang w:val="en-US"/>
+        </w:rPr>
+        <w:t>) ,</w:t>
+      </w:r>
+    </w:p>
+    <w:p>
+      <w:pPr>
+        <w:rPr>
+          <w:rFonts w:ascii="Consolas" w:hAnsi="Consolas"/>
+          <w:b/>
+          <w:color w:val="FFFFFF" w:themeColor="background1"/>
+          <w:sz w:val="24"/>
+          <w:szCs w:val="24"/>
+          <w:highlight w:val="black"/>
+        </w:rPr>
+      </w:pPr>
+      <w:r>
+        <w:rPr>
+          <w:rFonts w:ascii="Consolas" w:hAnsi="Consolas"/>
+          <w:b/>
+          <w:color w:val="FFFFFF" w:themeColor="background1"/>
+          <w:sz w:val="24"/>
+          <w:szCs w:val="24"/>
+          <w:highlight w:val="black"/>
+        </w:rPr>
+        <w:t xml:space="preserve"> </w:t>
+      </w:r>
+      <w:r>
+        <w:rPr>
+          <w:rFonts w:ascii="Consolas" w:hAnsi="Consolas"/>
+          <w:b/>
+          <w:color w:val="FFFFFF" w:themeColor="background1"/>
+          <w:sz w:val="24"/>
+          <w:szCs w:val="24"/>
+          <w:highlight w:val="black"/>
+        </w:rPr>
+        <w:t xml:space="preserve">2 </w:t>
+      </w:r>
+      <w:r>
+        <w:rPr>
+          <w:rFonts w:ascii="Consolas" w:hAnsi="Consolas"/>
+          <w:b/>
+          <w:color w:val="FFFFFF" w:themeColor="background1"/>
+          <w:sz w:val="24"/>
+          <w:szCs w:val="24"/>
+          <w:highlight w:val="black"/>
+          <w:lang w:val="en-US"/>
+        </w:rPr>
+        <w:t>);</w:t>
+      </w:r>
+    </w:p>
+    <w:p/>
+    <w:p>
+      <w:pPr>
+        <w:pStyle w:val="Heading2"/>
+      </w:pPr>
+      <w:r>
+        <w:t>STERGERE</w:t>
+      </w:r>
+      <w:r>
+        <w:t xml:space="preserve"> Resursa </w:t>
+      </w:r>
+    </w:p>
+    <w:p>
+      <w:pPr>
+        <w:rPr>
+          <w:rFonts w:ascii="Consolas" w:hAnsi="Consolas"/>
+          <w:b/>
+          <w:color w:val="FFFFFF" w:themeColor="background1"/>
+          <w:sz w:val="24"/>
+          <w:szCs w:val="24"/>
+          <w:highlight w:val="black"/>
+        </w:rPr>
+      </w:pPr>
+      <w:r>
+        <w:rPr>
+          <w:rFonts w:ascii="Consolas" w:hAnsi="Consolas"/>
+          <w:b/>
+          <w:color w:val="FFFFFF" w:themeColor="background1"/>
+          <w:sz w:val="24"/>
+          <w:szCs w:val="24"/>
+          <w:highlight w:val="black"/>
+        </w:rPr>
+        <w:t>Delete</w:t>
+      </w:r>
+      <w:r>
+        <w:rPr>
+          <w:rFonts w:ascii="Consolas" w:hAnsi="Consolas"/>
+          <w:b/>
+          <w:color w:val="FFFFFF" w:themeColor="background1"/>
+          <w:sz w:val="24"/>
+          <w:szCs w:val="24"/>
+          <w:highlight w:val="black"/>
+        </w:rPr>
+        <w:t xml:space="preserve"> from</w:t>
+      </w:r>
+      <w:r>
+        <w:rPr>
+          <w:rFonts w:ascii="Consolas" w:hAnsi="Consolas"/>
+          <w:b/>
+          <w:color w:val="FFFFFF" w:themeColor="background1"/>
+          <w:sz w:val="24"/>
+          <w:szCs w:val="24"/>
+          <w:highlight w:val="black"/>
+        </w:rPr>
+        <w:t xml:space="preserve"> resurse_oop</w:t>
+      </w:r>
+      <w:r>
+        <w:rPr>
+          <w:rFonts w:ascii="Consolas" w:hAnsi="Consolas"/>
+          <w:b/>
+          <w:color w:val="FFFFFF" w:themeColor="background1"/>
+          <w:sz w:val="24"/>
+          <w:szCs w:val="24"/>
+          <w:highlight w:val="black"/>
+        </w:rPr>
+        <w:t xml:space="preserve"> where id_res= 111;</w:t>
+      </w:r>
+      <w:r>
+        <w:rPr>
+          <w:rFonts w:ascii="Consolas" w:hAnsi="Consolas"/>
+          <w:b/>
+          <w:color w:val="FFFFFF" w:themeColor="background1"/>
+          <w:sz w:val="24"/>
+          <w:szCs w:val="24"/>
+          <w:highlight w:val="black"/>
+        </w:rPr>
+        <w:t xml:space="preserve"> </w:t>
+      </w:r>
+    </w:p>
+    <w:p>
+      <w:pPr>
+        <w:rPr>
+          <w:rFonts w:ascii="Consolas" w:hAnsi="Consolas"/>
+          <w:b/>
+          <w:color w:val="FFFFFF" w:themeColor="background1"/>
+          <w:sz w:val="24"/>
+          <w:szCs w:val="24"/>
+          <w:highlight w:val="black"/>
+        </w:rPr>
+      </w:pPr>
+      <w:r>
+        <w:rPr>
+          <w:rFonts w:ascii="Consolas" w:hAnsi="Consolas"/>
+          <w:b/>
+          <w:color w:val="FFFFFF" w:themeColor="background1"/>
+          <w:sz w:val="24"/>
+          <w:szCs w:val="24"/>
+          <w:highlight w:val="black"/>
+        </w:rPr>
+        <w:t>Delete</w:t>
+      </w:r>
+      <w:r>
+        <w:rPr>
+          <w:rFonts w:ascii="Consolas" w:hAnsi="Consolas"/>
+          <w:b/>
+          <w:color w:val="FFFFFF" w:themeColor="background1"/>
+          <w:sz w:val="24"/>
+          <w:szCs w:val="24"/>
+          <w:highlight w:val="black"/>
+        </w:rPr>
+        <w:t xml:space="preserve"> from</w:t>
+      </w:r>
+      <w:r>
+        <w:rPr>
+          <w:rFonts w:ascii="Consolas" w:hAnsi="Consolas"/>
+          <w:b/>
+          <w:color w:val="FFFFFF" w:themeColor="background1"/>
+          <w:sz w:val="24"/>
+          <w:szCs w:val="24"/>
+          <w:highlight w:val="black"/>
+        </w:rPr>
+        <w:t xml:space="preserve"> resurs</w:t>
+      </w:r>
+      <w:r>
+        <w:rPr>
+          <w:rFonts w:ascii="Consolas" w:hAnsi="Consolas"/>
+          <w:b/>
+          <w:color w:val="FFFFFF" w:themeColor="background1"/>
+          <w:sz w:val="24"/>
+          <w:szCs w:val="24"/>
+          <w:highlight w:val="black"/>
+        </w:rPr>
+        <w:t>e_oop</w:t>
+      </w:r>
+      <w:r>
+        <w:rPr>
+          <w:rFonts w:ascii="Consolas" w:hAnsi="Consolas"/>
+          <w:b/>
+          <w:color w:val="FFFFFF" w:themeColor="background1"/>
+          <w:sz w:val="24"/>
+          <w:szCs w:val="24"/>
+          <w:highlight w:val="black"/>
+        </w:rPr>
+        <w:t xml:space="preserve"> where id_user= 22;</w:t>
+      </w:r>
+      <w:r>
+        <w:rPr>
+          <w:rFonts w:ascii="Consolas" w:hAnsi="Consolas"/>
+          <w:b/>
+          <w:color w:val="FFFFFF" w:themeColor="background1"/>
+          <w:sz w:val="24"/>
+          <w:szCs w:val="24"/>
+          <w:highlight w:val="black"/>
+        </w:rPr>
+        <w:t xml:space="preserve">  </w:t>
+      </w:r>
+    </w:p>
+    <w:p>
+      <w:pPr>
+        <w:rPr>
+          <w:rFonts w:ascii="Consolas" w:hAnsi="Consolas"/>
+          <w:b/>
+          <w:color w:val="FFFFFF" w:themeColor="background1"/>
+          <w:sz w:val="24"/>
+          <w:szCs w:val="24"/>
+          <w:highlight w:val="black"/>
+        </w:rPr>
+      </w:pPr>
+      <w:r>
+        <w:rPr>
+          <w:rFonts w:ascii="Consolas" w:hAnsi="Consolas"/>
+          <w:b/>
+          <w:color w:val="FFFFFF" w:themeColor="background1"/>
+          <w:sz w:val="24"/>
+          <w:szCs w:val="24"/>
+          <w:highlight w:val="black"/>
+        </w:rPr>
+        <w:t xml:space="preserve">Delete </w:t>
+      </w:r>
+      <w:r>
+        <w:rPr>
+          <w:rFonts w:ascii="Consolas" w:hAnsi="Consolas"/>
+          <w:b/>
+          <w:color w:val="FFFFFF" w:themeColor="background1"/>
+          <w:sz w:val="24"/>
+          <w:szCs w:val="24"/>
+          <w:highlight w:val="black"/>
+        </w:rPr>
+        <w:t xml:space="preserve">from </w:t>
+      </w:r>
+      <w:r>
+        <w:rPr>
+          <w:rFonts w:ascii="Consolas" w:hAnsi="Consolas"/>
+          <w:b/>
+          <w:color w:val="FFFFFF" w:themeColor="background1"/>
+          <w:sz w:val="24"/>
+          <w:szCs w:val="24"/>
+          <w:highlight w:val="black"/>
+        </w:rPr>
+        <w:t>resurse_oop</w:t>
+      </w:r>
+      <w:r>
+        <w:rPr>
+          <w:rFonts w:ascii="Consolas" w:hAnsi="Consolas"/>
+          <w:b/>
+          <w:color w:val="FFFFFF" w:themeColor="background1"/>
+          <w:sz w:val="24"/>
+          <w:szCs w:val="24"/>
+          <w:highlight w:val="black"/>
+        </w:rPr>
+        <w:t xml:space="preserve"> where id_user= 22 and id_res = 111;</w:t>
+      </w:r>
+    </w:p>
+    <w:p>
+      <w:pPr>
+        <w:rPr>
+          <w:rStyle w:val="Heading3Char"/>
+        </w:rPr>
+      </w:pPr>
+      <w:r>
+        <w:rPr>
+          <w:rStyle w:val="Heading3Char"/>
+        </w:rPr>
+        <w:t>Stergere resFav:</w:t>
+      </w:r>
+    </w:p>
+    <w:p>
+      <w:pPr>
+        <w:rPr>
+          <w:lang w:val="en-US"/>
+        </w:rPr>
+      </w:pPr>
+      <w:r>
+        <w:rPr>
+          <w:lang w:val="en-US"/>
+        </w:rPr>
+        <w:lastRenderedPageBreak/>
+        <w:t xml:space="preserve"> </w:t>
+      </w:r>
+      <w:r>
+        <w:rPr>
+          <w:lang w:val="en-US"/>
+        </w:rPr>
+        <w:t>(FK delete cascade resFav</w:t>
+      </w:r>
+      <w:r>
+        <w:rPr>
+          <w:lang w:val="en-US"/>
+        </w:rPr>
+        <w:t>: id_res, user</w:t>
+      </w:r>
+      <w:r>
+        <w:rPr>
+          <w:lang w:val="en-US"/>
+        </w:rPr>
         <w:t>)</w:t>
       </w:r>
     </w:p>
@@ -660,574 +1226,12 @@
         <w:pStyle w:val="Heading2"/>
       </w:pPr>
       <w:r>
-        <w:t>ADAUGARE Resursa METDOA 2</w:t>
-      </w:r>
-      <w:r>
-        <w:t xml:space="preserve"> sql command</w:t>
-      </w:r>
-    </w:p>
-    <w:p>
-      <w:pPr>
-        <w:rPr>
-          <w:rFonts w:ascii="Consolas" w:hAnsi="Consolas"/>
-          <w:b/>
-          <w:color w:val="FFFFFF" w:themeColor="background1"/>
-          <w:sz w:val="24"/>
-          <w:szCs w:val="24"/>
-          <w:highlight w:val="black"/>
-        </w:rPr>
-      </w:pPr>
-      <w:r>
-        <w:rPr>
-          <w:rFonts w:ascii="Consolas" w:hAnsi="Consolas"/>
-          <w:b/>
-          <w:color w:val="FFFFFF" w:themeColor="background1"/>
-          <w:sz w:val="24"/>
-          <w:szCs w:val="24"/>
-          <w:highlight w:val="black"/>
-        </w:rPr>
-        <w:t>INSERT INTO resurse</w:t>
-      </w:r>
-      <w:r>
-        <w:rPr>
-          <w:rFonts w:ascii="Consolas" w:hAnsi="Consolas"/>
-          <w:b/>
-          <w:color w:val="FFFFFF" w:themeColor="background1"/>
-          <w:sz w:val="24"/>
-          <w:szCs w:val="24"/>
-          <w:highlight w:val="black"/>
-        </w:rPr>
-        <w:t>_oop</w:t>
-      </w:r>
-      <w:r>
-        <w:rPr>
-          <w:rFonts w:ascii="Consolas" w:hAnsi="Consolas"/>
-          <w:b/>
-          <w:color w:val="FFFFFF" w:themeColor="background1"/>
-          <w:sz w:val="24"/>
-          <w:szCs w:val="24"/>
-          <w:highlight w:val="black"/>
-        </w:rPr>
-        <w:t xml:space="preserve"> </w:t>
-      </w:r>
-      <w:r>
-        <w:rPr>
-          <w:rFonts w:ascii="Consolas" w:hAnsi="Consolas"/>
-          <w:b/>
-          <w:color w:val="FFFFFF" w:themeColor="background1"/>
-          <w:sz w:val="24"/>
-          <w:szCs w:val="24"/>
-          <w:highlight w:val="black"/>
-        </w:rPr>
-        <w:t>r</w:t>
-      </w:r>
-      <w:r>
-        <w:rPr>
-          <w:rFonts w:ascii="Consolas" w:hAnsi="Consolas"/>
-          <w:b/>
-          <w:color w:val="FFFFFF" w:themeColor="background1"/>
-          <w:sz w:val="24"/>
-          <w:szCs w:val="24"/>
-          <w:highlight w:val="black"/>
-        </w:rPr>
-        <w:t xml:space="preserve">(id_res, </w:t>
-      </w:r>
-      <w:r>
-        <w:rPr>
-          <w:rFonts w:ascii="Consolas" w:hAnsi="Consolas"/>
-          <w:b/>
-          <w:color w:val="FFFFFF" w:themeColor="background1"/>
-          <w:sz w:val="24"/>
-          <w:szCs w:val="24"/>
-          <w:highlight w:val="black"/>
-        </w:rPr>
-        <w:t>r.obiect</w:t>
-      </w:r>
-      <w:r>
-        <w:rPr>
-          <w:rFonts w:ascii="Consolas" w:hAnsi="Consolas"/>
-          <w:b/>
-          <w:color w:val="FFFFFF" w:themeColor="background1"/>
-          <w:sz w:val="24"/>
-          <w:szCs w:val="24"/>
-          <w:highlight w:val="black"/>
-        </w:rPr>
-        <w:t>,</w:t>
-      </w:r>
-      <w:r>
-        <w:rPr>
-          <w:rFonts w:ascii="Consolas" w:hAnsi="Consolas"/>
-          <w:b/>
-          <w:color w:val="FFFFFF" w:themeColor="background1"/>
-          <w:sz w:val="24"/>
-          <w:szCs w:val="24"/>
-          <w:highlight w:val="black"/>
-        </w:rPr>
-        <w:t xml:space="preserve"> </w:t>
-      </w:r>
-      <w:r>
-        <w:rPr>
-          <w:rFonts w:ascii="Consolas" w:hAnsi="Consolas"/>
-          <w:b/>
-          <w:color w:val="FFFFFF" w:themeColor="background1"/>
-          <w:sz w:val="24"/>
-          <w:szCs w:val="24"/>
-          <w:highlight w:val="black"/>
-        </w:rPr>
-        <w:t>id_user</w:t>
-      </w:r>
-      <w:r>
-        <w:rPr>
-          <w:rFonts w:ascii="Consolas" w:hAnsi="Consolas"/>
-          <w:b/>
-          <w:color w:val="FFFFFF" w:themeColor="background1"/>
-          <w:sz w:val="24"/>
-          <w:szCs w:val="24"/>
-          <w:highlight w:val="black"/>
-        </w:rPr>
-        <w:t>)</w:t>
-      </w:r>
-      <w:r>
-        <w:rPr>
-          <w:rFonts w:ascii="Consolas" w:hAnsi="Consolas"/>
-          <w:b/>
-          <w:color w:val="FFFFFF" w:themeColor="background1"/>
-          <w:sz w:val="24"/>
-          <w:szCs w:val="24"/>
-          <w:highlight w:val="black"/>
-        </w:rPr>
-        <w:t xml:space="preserve"> </w:t>
-      </w:r>
-      <w:r>
-        <w:rPr>
-          <w:rFonts w:ascii="Consolas" w:hAnsi="Consolas"/>
-          <w:b/>
-          <w:color w:val="FFFFFF" w:themeColor="background1"/>
-          <w:sz w:val="24"/>
-          <w:szCs w:val="24"/>
-          <w:highlight w:val="black"/>
-        </w:rPr>
-        <w:t xml:space="preserve">VALUES </w:t>
-      </w:r>
-      <w:r>
-        <w:rPr>
-          <w:rFonts w:ascii="Consolas" w:hAnsi="Consolas"/>
-          <w:b/>
-          <w:color w:val="FFFFFF" w:themeColor="background1"/>
-          <w:sz w:val="24"/>
-          <w:szCs w:val="24"/>
-          <w:highlight w:val="black"/>
-        </w:rPr>
-        <w:t>(</w:t>
-      </w:r>
-      <w:r>
-        <w:rPr>
-          <w:rFonts w:ascii="Consolas" w:hAnsi="Consolas"/>
-          <w:b/>
-          <w:color w:val="FFFFFF" w:themeColor="background1"/>
-          <w:sz w:val="24"/>
-          <w:szCs w:val="24"/>
-          <w:highlight w:val="black"/>
-        </w:rPr>
-        <w:t xml:space="preserve"> </w:t>
-      </w:r>
-      <w:r>
-        <w:rPr>
-          <w:rFonts w:ascii="Consolas" w:hAnsi="Consolas"/>
-          <w:b/>
-          <w:color w:val="FFFFFF" w:themeColor="background1"/>
-          <w:sz w:val="24"/>
-          <w:szCs w:val="24"/>
-          <w:highlight w:val="black"/>
-        </w:rPr>
-        <w:t>seq_resurse.nextval</w:t>
-      </w:r>
-      <w:r>
-        <w:rPr>
-          <w:rFonts w:ascii="Consolas" w:hAnsi="Consolas"/>
-          <w:b/>
-          <w:color w:val="FFFFFF" w:themeColor="background1"/>
-          <w:sz w:val="24"/>
-          <w:szCs w:val="24"/>
-          <w:highlight w:val="black"/>
-        </w:rPr>
-        <w:t xml:space="preserve">, </w:t>
-      </w:r>
-    </w:p>
-    <w:p>
-      <w:pPr>
-        <w:rPr>
-          <w:rFonts w:ascii="Consolas" w:hAnsi="Consolas"/>
-          <w:b/>
-          <w:color w:val="FFFFFF" w:themeColor="background1"/>
-          <w:sz w:val="24"/>
-          <w:szCs w:val="24"/>
-          <w:highlight w:val="black"/>
-          <w:lang w:val="en-US"/>
-        </w:rPr>
-      </w:pPr>
-      <w:r>
-        <w:rPr>
-          <w:rFonts w:ascii="Consolas" w:hAnsi="Consolas"/>
-          <w:b/>
-          <w:color w:val="FFFFFF" w:themeColor="background1"/>
-          <w:sz w:val="24"/>
-          <w:szCs w:val="24"/>
-          <w:highlight w:val="black"/>
-        </w:rPr>
-        <w:t xml:space="preserve">pizzerie( … , </w:t>
-      </w:r>
-      <w:r>
-        <w:rPr>
-          <w:rFonts w:ascii="Consolas" w:hAnsi="Consolas"/>
-          <w:b/>
-          <w:color w:val="FFFFFF" w:themeColor="background1"/>
-          <w:sz w:val="24"/>
-          <w:szCs w:val="24"/>
-          <w:highlight w:val="black"/>
-          <w:lang w:val="en-US"/>
-        </w:rPr>
-        <w:t>‘0750000’ , ‘pizzahot.ro’</w:t>
-      </w:r>
-      <w:r>
-        <w:rPr>
-          <w:rFonts w:ascii="Consolas" w:hAnsi="Consolas"/>
-          <w:b/>
-          <w:color w:val="FFFFFF" w:themeColor="background1"/>
-          <w:sz w:val="24"/>
-          <w:szCs w:val="24"/>
-          <w:highlight w:val="black"/>
-          <w:lang w:val="en-US"/>
-        </w:rPr>
-        <w:t>) ,</w:t>
-      </w:r>
-    </w:p>
-    <w:p>
-      <w:pPr>
-        <w:rPr>
-          <w:rFonts w:ascii="Consolas" w:hAnsi="Consolas"/>
-          <w:b/>
-          <w:color w:val="FFFFFF" w:themeColor="background1"/>
-          <w:sz w:val="24"/>
-          <w:szCs w:val="24"/>
-          <w:highlight w:val="black"/>
-        </w:rPr>
-      </w:pPr>
-      <w:r>
-        <w:rPr>
-          <w:rFonts w:ascii="Consolas" w:hAnsi="Consolas"/>
-          <w:b/>
-          <w:color w:val="FFFFFF" w:themeColor="background1"/>
-          <w:sz w:val="24"/>
-          <w:szCs w:val="24"/>
-          <w:highlight w:val="black"/>
-        </w:rPr>
-        <w:t xml:space="preserve"> </w:t>
-      </w:r>
-      <w:r>
-        <w:rPr>
-          <w:rFonts w:ascii="Consolas" w:hAnsi="Consolas"/>
-          <w:b/>
-          <w:color w:val="FFFFFF" w:themeColor="background1"/>
-          <w:sz w:val="24"/>
-          <w:szCs w:val="24"/>
-          <w:highlight w:val="black"/>
-        </w:rPr>
-        <w:t xml:space="preserve">2 </w:t>
-      </w:r>
-      <w:r>
-        <w:rPr>
-          <w:rFonts w:ascii="Consolas" w:hAnsi="Consolas"/>
-          <w:b/>
-          <w:color w:val="FFFFFF" w:themeColor="background1"/>
-          <w:sz w:val="24"/>
-          <w:szCs w:val="24"/>
-          <w:highlight w:val="black"/>
-          <w:lang w:val="en-US"/>
-        </w:rPr>
-        <w:t>)</w:t>
-      </w:r>
-      <w:r>
-        <w:rPr>
-          <w:rFonts w:ascii="Consolas" w:hAnsi="Consolas"/>
-          <w:b/>
-          <w:color w:val="FFFFFF" w:themeColor="background1"/>
-          <w:sz w:val="24"/>
-          <w:szCs w:val="24"/>
-          <w:highlight w:val="black"/>
-          <w:lang w:val="en-US"/>
-        </w:rPr>
-        <w:t>;</w:t>
+        <w:t>Update Resursa</w:t>
       </w:r>
     </w:p>
     <w:p/>
     <w:p>
       <w:pPr>
-        <w:pStyle w:val="Heading2"/>
-      </w:pPr>
-      <w:r>
-        <w:t>STERGERE</w:t>
-      </w:r>
-      <w:r>
-        <w:t xml:space="preserve"> Resursa </w:t>
-      </w:r>
-    </w:p>
-    <w:p>
-      <w:pPr>
-        <w:rPr>
-          <w:rFonts w:ascii="Consolas" w:hAnsi="Consolas"/>
-          <w:b/>
-          <w:color w:val="FFFFFF" w:themeColor="background1"/>
-          <w:sz w:val="24"/>
-          <w:szCs w:val="24"/>
-          <w:highlight w:val="black"/>
-        </w:rPr>
-      </w:pPr>
-      <w:r>
-        <w:rPr>
-          <w:rFonts w:ascii="Consolas" w:hAnsi="Consolas"/>
-          <w:b/>
-          <w:color w:val="FFFFFF" w:themeColor="background1"/>
-          <w:sz w:val="24"/>
-          <w:szCs w:val="24"/>
-          <w:highlight w:val="black"/>
-        </w:rPr>
-        <w:t>Delete</w:t>
-      </w:r>
-      <w:r>
-        <w:rPr>
-          <w:rFonts w:ascii="Consolas" w:hAnsi="Consolas"/>
-          <w:b/>
-          <w:color w:val="FFFFFF" w:themeColor="background1"/>
-          <w:sz w:val="24"/>
-          <w:szCs w:val="24"/>
-          <w:highlight w:val="black"/>
-        </w:rPr>
-        <w:t xml:space="preserve"> from</w:t>
-      </w:r>
-      <w:r>
-        <w:rPr>
-          <w:rFonts w:ascii="Consolas" w:hAnsi="Consolas"/>
-          <w:b/>
-          <w:color w:val="FFFFFF" w:themeColor="background1"/>
-          <w:sz w:val="24"/>
-          <w:szCs w:val="24"/>
-          <w:highlight w:val="black"/>
-        </w:rPr>
-        <w:t xml:space="preserve"> resurse_oop</w:t>
-      </w:r>
-      <w:r>
-        <w:rPr>
-          <w:rFonts w:ascii="Consolas" w:hAnsi="Consolas"/>
-          <w:b/>
-          <w:color w:val="FFFFFF" w:themeColor="background1"/>
-          <w:sz w:val="24"/>
-          <w:szCs w:val="24"/>
-          <w:highlight w:val="black"/>
-        </w:rPr>
-        <w:t xml:space="preserve"> where id_res= 111;</w:t>
-      </w:r>
-      <w:r>
-        <w:rPr>
-          <w:rFonts w:ascii="Consolas" w:hAnsi="Consolas"/>
-          <w:b/>
-          <w:color w:val="FFFFFF" w:themeColor="background1"/>
-          <w:sz w:val="24"/>
-          <w:szCs w:val="24"/>
-          <w:highlight w:val="black"/>
-        </w:rPr>
-        <w:t xml:space="preserve"> </w:t>
-      </w:r>
-    </w:p>
-    <w:p>
-      <w:pPr>
-        <w:rPr>
-          <w:rFonts w:ascii="Consolas" w:hAnsi="Consolas"/>
-          <w:b/>
-          <w:color w:val="FFFFFF" w:themeColor="background1"/>
-          <w:sz w:val="24"/>
-          <w:szCs w:val="24"/>
-          <w:highlight w:val="black"/>
-        </w:rPr>
-      </w:pPr>
-      <w:r>
-        <w:rPr>
-          <w:rFonts w:ascii="Consolas" w:hAnsi="Consolas"/>
-          <w:b/>
-          <w:color w:val="FFFFFF" w:themeColor="background1"/>
-          <w:sz w:val="24"/>
-          <w:szCs w:val="24"/>
-          <w:highlight w:val="black"/>
-        </w:rPr>
-        <w:t>Delete</w:t>
-      </w:r>
-      <w:r>
-        <w:rPr>
-          <w:rFonts w:ascii="Consolas" w:hAnsi="Consolas"/>
-          <w:b/>
-          <w:color w:val="FFFFFF" w:themeColor="background1"/>
-          <w:sz w:val="24"/>
-          <w:szCs w:val="24"/>
-          <w:highlight w:val="black"/>
-        </w:rPr>
-        <w:t xml:space="preserve"> from</w:t>
-      </w:r>
-      <w:r>
-        <w:rPr>
-          <w:rFonts w:ascii="Consolas" w:hAnsi="Consolas"/>
-          <w:b/>
-          <w:color w:val="FFFFFF" w:themeColor="background1"/>
-          <w:sz w:val="24"/>
-          <w:szCs w:val="24"/>
-          <w:highlight w:val="black"/>
-        </w:rPr>
-        <w:t xml:space="preserve"> resurs</w:t>
-      </w:r>
-      <w:r>
-        <w:rPr>
-          <w:rFonts w:ascii="Consolas" w:hAnsi="Consolas"/>
-          <w:b/>
-          <w:color w:val="FFFFFF" w:themeColor="background1"/>
-          <w:sz w:val="24"/>
-          <w:szCs w:val="24"/>
-          <w:highlight w:val="black"/>
-        </w:rPr>
-        <w:t>e_oop</w:t>
-      </w:r>
-      <w:r>
-        <w:rPr>
-          <w:rFonts w:ascii="Consolas" w:hAnsi="Consolas"/>
-          <w:b/>
-          <w:color w:val="FFFFFF" w:themeColor="background1"/>
-          <w:sz w:val="24"/>
-          <w:szCs w:val="24"/>
-          <w:highlight w:val="black"/>
-        </w:rPr>
-        <w:t xml:space="preserve"> where id_user= 22;</w:t>
-      </w:r>
-      <w:r>
-        <w:rPr>
-          <w:rFonts w:ascii="Consolas" w:hAnsi="Consolas"/>
-          <w:b/>
-          <w:color w:val="FFFFFF" w:themeColor="background1"/>
-          <w:sz w:val="24"/>
-          <w:szCs w:val="24"/>
-          <w:highlight w:val="black"/>
-        </w:rPr>
-        <w:t xml:space="preserve">  </w:t>
-      </w:r>
-    </w:p>
-    <w:p>
-      <w:pPr>
-        <w:rPr>
-          <w:rFonts w:ascii="Consolas" w:hAnsi="Consolas"/>
-          <w:b/>
-          <w:color w:val="FFFFFF" w:themeColor="background1"/>
-          <w:sz w:val="24"/>
-          <w:szCs w:val="24"/>
-          <w:highlight w:val="black"/>
-        </w:rPr>
-      </w:pPr>
-      <w:r>
-        <w:rPr>
-          <w:rFonts w:ascii="Consolas" w:hAnsi="Consolas"/>
-          <w:b/>
-          <w:color w:val="FFFFFF" w:themeColor="background1"/>
-          <w:sz w:val="24"/>
-          <w:szCs w:val="24"/>
-          <w:highlight w:val="black"/>
-        </w:rPr>
-        <w:t xml:space="preserve">Delete </w:t>
-      </w:r>
-      <w:r>
-        <w:rPr>
-          <w:rFonts w:ascii="Consolas" w:hAnsi="Consolas"/>
-          <w:b/>
-          <w:color w:val="FFFFFF" w:themeColor="background1"/>
-          <w:sz w:val="24"/>
-          <w:szCs w:val="24"/>
-          <w:highlight w:val="black"/>
-        </w:rPr>
-        <w:t xml:space="preserve">from </w:t>
-      </w:r>
-      <w:r>
-        <w:rPr>
-          <w:rFonts w:ascii="Consolas" w:hAnsi="Consolas"/>
-          <w:b/>
-          <w:color w:val="FFFFFF" w:themeColor="background1"/>
-          <w:sz w:val="24"/>
-          <w:szCs w:val="24"/>
-          <w:highlight w:val="black"/>
-        </w:rPr>
-        <w:t>resurse_oop</w:t>
-      </w:r>
-      <w:r>
-        <w:rPr>
-          <w:rFonts w:ascii="Consolas" w:hAnsi="Consolas"/>
-          <w:b/>
-          <w:color w:val="FFFFFF" w:themeColor="background1"/>
-          <w:sz w:val="24"/>
-          <w:szCs w:val="24"/>
-          <w:highlight w:val="black"/>
-        </w:rPr>
-        <w:t xml:space="preserve"> where id_user= 22 and id_res = 111;</w:t>
-      </w:r>
-    </w:p>
-    <w:p>
-      <w:pPr>
-        <w:rPr>
-          <w:rStyle w:val="Heading3Char"/>
-        </w:rPr>
-      </w:pPr>
-      <w:r>
-        <w:rPr>
-          <w:rStyle w:val="Heading3Char"/>
-        </w:rPr>
-        <w:t>Stergere resFav:</w:t>
-      </w:r>
-    </w:p>
-    <w:p>
-      <w:pPr>
-        <w:rPr>
-          <w:lang w:val="en-US"/>
-        </w:rPr>
-      </w:pPr>
-      <w:r>
-        <w:rPr>
-          <w:lang w:val="en-US"/>
-        </w:rPr>
-        <w:t xml:space="preserve"> </w:t>
-      </w:r>
-      <w:r>
-        <w:rPr>
-          <w:lang w:val="en-US"/>
-        </w:rPr>
-        <w:t>(FK delete cascade resFav</w:t>
-      </w:r>
-      <w:r>
-        <w:rPr>
-          <w:lang w:val="en-US"/>
-        </w:rPr>
-        <w:t>: id_res, user</w:t>
-      </w:r>
-      <w:r>
-        <w:rPr>
-          <w:lang w:val="en-US"/>
-        </w:rPr>
-        <w:t>)</w:t>
-      </w:r>
-    </w:p>
-    <w:p>
-      <w:pPr>
-        <w:pStyle w:val="Heading2"/>
-      </w:pPr>
-      <w:r>
-        <w:t>Update Resursa</w:t>
-      </w:r>
-    </w:p>
-    <w:p/>
-    <w:p>
-      <w:pPr>
         <w:pStyle w:val="Heading1"/>
       </w:pPr>
       <w:r>
@@ -1296,8 +1300,6 @@
         </w:rPr>
         <w:t>Categ</w:t>
       </w:r>
-      <w:bookmarkStart w:id="0" w:name="_GoBack"/>
-      <w:bookmarkEnd w:id="0"/>
     </w:p>
     <w:p>
       <w:pPr>
@@ -3004,7 +3006,7 @@
 </file>
 
 <file path=customXml/itemProps1.xml><?xml version="1.0" encoding="utf-8"?>
-<ds:datastoreItem xmlns:ds="http://schemas.openxmlformats.org/officeDocument/2006/customXml" ds:itemID="{015FC835-A3E4-4225-9CD4-4E15EFA26AF6}">
+<ds:datastoreItem xmlns:ds="http://schemas.openxmlformats.org/officeDocument/2006/customXml" ds:itemID="{4B77DB49-E26E-4C45-8EB2-AFC7018A258B}">
   <ds:schemaRefs>
     <ds:schemaRef ds:uri="http://schemas.openxmlformats.org/officeDocument/2006/bibliography"/>
   </ds:schemaRefs>

</xml_diff>